<commit_message>
reduced text size of role at top
</commit_message>
<xml_diff>
--- a/Akshay_Gadhave.docx
+++ b/Akshay_Gadhave.docx
@@ -3,6 +3,11 @@
 <w:document xmlns:wpc="http://schemas.microsoft.com/office/word/2010/wordprocessingCanvas" xmlns:cx="http://schemas.microsoft.com/office/drawing/2014/chartex" xmlns:cx1="http://schemas.microsoft.com/office/drawing/2015/9/8/chartex" xmlns:cx2="http://schemas.microsoft.com/office/drawing/2015/10/21/chartex" xmlns:cx3="http://schemas.microsoft.com/office/drawing/2016/5/9/chartex" xmlns:cx4="http://schemas.microsoft.com/office/drawing/2016/5/10/chartex" xmlns:cx5="http://schemas.microsoft.com/office/drawing/2016/5/11/chartex" xmlns:cx6="http://schemas.microsoft.com/office/drawing/2016/5/12/chartex" xmlns:cx7="http://schemas.microsoft.com/office/drawing/2016/5/13/chartex" xmlns:cx8="http://schemas.microsoft.com/office/drawing/2016/5/14/chartex" xmlns:mc="http://schemas.openxmlformats.org/markup-compatibility/2006" xmlns:aink="http://schemas.microsoft.com/office/drawing/2016/ink" xmlns:am3d="http://schemas.microsoft.com/office/drawing/2017/model3d" xmlns:o="urn:schemas-microsoft-com:office:office" xmlns:oel="http://schemas.microsoft.com/office/2019/extlst" xmlns:r="http://schemas.openxmlformats.org/officeDocument/2006/relationships" xmlns:m="http://schemas.openxmlformats.org/officeDocument/2006/math" xmlns:v="urn:schemas-microsoft-com:vml" xmlns:wp14="http://schemas.microsoft.com/office/word/2010/wordprocessingDrawing" xmlns:wp="http://schemas.openxmlformats.org/drawingml/2006/wordprocessingDrawing" xmlns:w10="urn:schemas-microsoft-com:office:word" xmlns:w="http://schemas.openxmlformats.org/wordprocessingml/2006/main" xmlns:w14="http://schemas.microsoft.com/office/word/2010/wordml" xmlns:w15="http://schemas.microsoft.com/office/word/2012/wordml" xmlns:w16cex="http://schemas.microsoft.com/office/word/2018/wordml/cex" xmlns:w16cid="http://schemas.microsoft.com/office/word/2016/wordml/cid" xmlns:w16="http://schemas.microsoft.com/office/word/2018/wordml" xmlns:w16sdtdh="http://schemas.microsoft.com/office/word/2020/wordml/sdtdatahash" xmlns:w16se="http://schemas.microsoft.com/office/word/2015/wordml/symex" xmlns:wpg="http://schemas.microsoft.com/office/word/2010/wordprocessingGroup" xmlns:wpi="http://schemas.microsoft.com/office/word/2010/wordprocessingInk" xmlns:wne="http://schemas.microsoft.com/office/word/2006/wordml" xmlns:wps="http://schemas.microsoft.com/office/word/2010/wordprocessingShape" mc:Ignorable="w14 w15 w16se w16cid w16 w16cex w16sdtdh wp14">
   <w:body>
     <w:p>
+      <w:pPr>
+        <w:rPr>
+          <w:rFonts w:hint="eastAsia"/>
+        </w:rPr>
+      </w:pPr>
       <w:r>
         <w:rPr>
           <w:b/>
@@ -35,34 +40,33 @@
             <w:rStyle w:val="Hyperlink"/>
             <w:sz w:val="22"/>
             <w:szCs w:val="22"/>
-            <w:lang w:val="en-US" w:eastAsia="zh-CN" w:bidi="hi-IN"/>
           </w:rPr>
           <w:t>akshaygadhave185@gmail.com</w:t>
         </w:r>
       </w:hyperlink>
     </w:p>
     <w:p>
+      <w:pPr>
+        <w:rPr>
+          <w:rFonts w:hint="eastAsia"/>
+        </w:rPr>
+      </w:pPr>
       <w:r>
         <w:rPr>
           <w:b/>
-          <w:sz w:val="22"/>
-          <w:szCs w:val="22"/>
+          <w:sz w:val="20"/>
+          <w:szCs w:val="20"/>
         </w:rPr>
         <w:t>QA Automation Test Engineer</w:t>
       </w:r>
       <w:r>
-        <w:rPr>
-          <w:sz w:val="26"/>
-          <w:szCs w:val="28"/>
-        </w:rPr>
         <w:t xml:space="preserve">                                                          </w:t>
       </w:r>
       <w:r>
-        <w:rPr>
-          <w:sz w:val="26"/>
-          <w:szCs w:val="28"/>
-        </w:rPr>
         <w:t xml:space="preserve">  </w:t>
+      </w:r>
+      <w:r>
+        <w:t xml:space="preserve">          </w:t>
       </w:r>
       <w:r>
         <w:rPr>
@@ -99,6 +103,11 @@
       </w:r>
     </w:p>
     <w:p>
+      <w:pPr>
+        <w:rPr>
+          <w:rFonts w:hint="eastAsia"/>
+        </w:rPr>
+      </w:pPr>
       <w:r>
         <w:rPr>
           <w:sz w:val="20"/>
@@ -159,7 +168,7 @@
               </wp:anchor>
             </w:drawing>
           </mc:Choice>
-          <mc:Fallback xmlns:dgm="http://schemas.openxmlformats.org/drawingml/2006/diagram" xmlns:lc="http://schemas.openxmlformats.org/drawingml/2006/lockedCanvas" xmlns:c="http://schemas.openxmlformats.org/drawingml/2006/chart" xmlns:pic="http://schemas.openxmlformats.org/drawingml/2006/picture" xmlns:a="http://schemas.openxmlformats.org/drawingml/2006/main" xmlns:sl="http://schemas.openxmlformats.org/schemaLibrary/2006/main">
+          <mc:Fallback xmlns:sl="http://schemas.openxmlformats.org/schemaLibrary/2006/main" xmlns:a="http://schemas.openxmlformats.org/drawingml/2006/main" xmlns:pic="http://schemas.openxmlformats.org/drawingml/2006/picture" xmlns:c="http://schemas.openxmlformats.org/drawingml/2006/chart" xmlns:lc="http://schemas.openxmlformats.org/drawingml/2006/lockedCanvas" xmlns:dgm="http://schemas.openxmlformats.org/drawingml/2006/diagram">
             <w:drawing>
               <wp:anchor allowOverlap="1" behindDoc="0" distB="0" distT="0" distL="0" distR="0" hidden="0" layoutInCell="1" locked="0" relativeHeight="0" simplePos="0">
                 <wp:simplePos x="0" y="0"/>
@@ -207,6 +216,7 @@
     <w:p>
       <w:pPr>
         <w:rPr>
+          <w:rFonts w:hint="eastAsia"/>
           <w:sz w:val="22"/>
           <w:szCs w:val="22"/>
         </w:rPr>
@@ -257,6 +267,7 @@
     <w:p>
       <w:pPr>
         <w:rPr>
+          <w:rFonts w:hint="eastAsia"/>
           <w:sz w:val="22"/>
           <w:szCs w:val="22"/>
         </w:rPr>
@@ -290,12 +301,19 @@
     <w:p>
       <w:pPr>
         <w:rPr>
+          <w:rFonts w:hint="eastAsia"/>
           <w:sz w:val="22"/>
           <w:szCs w:val="22"/>
         </w:rPr>
       </w:pPr>
     </w:p>
-    <w:p/>
+    <w:p>
+      <w:pPr>
+        <w:rPr>
+          <w:rFonts w:hint="eastAsia"/>
+        </w:rPr>
+      </w:pPr>
+    </w:p>
     <w:p>
       <w:pPr>
         <w:rPr>
@@ -735,7 +753,13 @@
         </w:rPr>
       </w:pPr>
     </w:p>
-    <w:p/>
+    <w:p>
+      <w:pPr>
+        <w:rPr>
+          <w:rFonts w:hint="eastAsia"/>
+        </w:rPr>
+      </w:pPr>
+    </w:p>
     <w:p>
       <w:pPr>
         <w:rPr>
@@ -787,6 +811,7 @@
     <w:p>
       <w:pPr>
         <w:rPr>
+          <w:rFonts w:hint="eastAsia"/>
           <w:sz w:val="22"/>
           <w:szCs w:val="22"/>
         </w:rPr>
@@ -962,13 +987,7 @@
         <w:rPr>
           <w:rFonts w:ascii="Arial" w:eastAsia="Arial" w:hAnsi="Arial" w:cs="Arial"/>
         </w:rPr>
-        <w:t xml:space="preserve">Automated </w:t>
-      </w:r>
-      <w:r>
-        <w:rPr>
-          <w:rFonts w:ascii="Arial" w:eastAsia="Arial" w:hAnsi="Arial" w:cs="Arial"/>
-        </w:rPr>
-        <w:t xml:space="preserve">End to End scenarios with including </w:t>
+        <w:t xml:space="preserve">Automated End to End scenarios with including </w:t>
       </w:r>
       <w:proofErr w:type="gramStart"/>
       <w:r>
@@ -996,6 +1015,9 @@
     <w:p>
       <w:pPr>
         <w:ind w:left="720"/>
+        <w:rPr>
+          <w:rFonts w:hint="eastAsia"/>
+        </w:rPr>
       </w:pPr>
       <w:r>
         <w:rPr>
@@ -1017,6 +1039,9 @@
           <w:ilvl w:val="0"/>
           <w:numId w:val="1"/>
         </w:numPr>
+        <w:rPr>
+          <w:rFonts w:hint="eastAsia"/>
+        </w:rPr>
       </w:pPr>
       <w:r>
         <w:rPr>
@@ -1043,6 +1068,9 @@
     <w:p>
       <w:pPr>
         <w:ind w:left="720"/>
+        <w:rPr>
+          <w:rFonts w:hint="eastAsia"/>
+        </w:rPr>
       </w:pPr>
       <w:r>
         <w:rPr>
@@ -1070,30 +1098,15 @@
         <w:rPr>
           <w:rFonts w:ascii="Arial" w:eastAsia="Arial" w:hAnsi="Arial" w:cs="Arial"/>
         </w:rPr>
-        <w:t xml:space="preserve">Handled </w:t>
-      </w:r>
-      <w:r>
-        <w:rPr>
-          <w:rFonts w:ascii="Arial" w:eastAsia="Arial" w:hAnsi="Arial" w:cs="Arial"/>
-        </w:rPr>
-        <w:t>responsibilities Test Cases</w:t>
-      </w:r>
-      <w:r>
-        <w:rPr>
-          <w:rFonts w:ascii="Arial" w:eastAsia="Arial" w:hAnsi="Arial" w:cs="Arial"/>
-        </w:rPr>
-        <w:t>-RTM</w:t>
-      </w:r>
-      <w:r>
-        <w:rPr>
-          <w:rFonts w:ascii="Arial" w:eastAsia="Arial" w:hAnsi="Arial" w:cs="Arial"/>
-        </w:rPr>
-        <w:t xml:space="preserve"> creation, smoke-regression testing,</w:t>
+        <w:t>Handled responsibilities Test Cases-RTM creation, smoke-regression testing,</w:t>
       </w:r>
     </w:p>
     <w:p>
       <w:pPr>
         <w:ind w:left="720"/>
+        <w:rPr>
+          <w:rFonts w:hint="eastAsia"/>
+        </w:rPr>
       </w:pPr>
       <w:r>
         <w:rPr>
@@ -1113,13 +1126,7 @@
         <w:rPr>
           <w:rFonts w:ascii="Arial" w:eastAsia="Arial" w:hAnsi="Arial" w:cs="Arial"/>
         </w:rPr>
-        <w:t xml:space="preserve"> Systems,</w:t>
-      </w:r>
-      <w:r>
-        <w:rPr>
-          <w:rFonts w:ascii="Arial" w:eastAsia="Arial" w:hAnsi="Arial" w:cs="Arial"/>
-        </w:rPr>
-        <w:t xml:space="preserve"> Automating previous sprints regression suits</w:t>
+        <w:t xml:space="preserve"> Systems, Automating previous sprints regression suits</w:t>
       </w:r>
       <w:r>
         <w:t xml:space="preserve">, </w:t>
@@ -1177,6 +1184,11 @@
       </w:pPr>
     </w:p>
     <w:p>
+      <w:pPr>
+        <w:rPr>
+          <w:rFonts w:hint="eastAsia"/>
+        </w:rPr>
+      </w:pPr>
       <w:r>
         <w:rPr>
           <w:rFonts w:ascii="Arial" w:eastAsia="Arial" w:hAnsi="Arial" w:cs="Arial"/>
@@ -1290,6 +1302,11 @@
       </w:r>
     </w:p>
     <w:p>
+      <w:pPr>
+        <w:rPr>
+          <w:rFonts w:hint="eastAsia"/>
+        </w:rPr>
+      </w:pPr>
       <w:r>
         <w:rPr>
           <w:rFonts w:ascii="Arial" w:eastAsia="Arial" w:hAnsi="Arial" w:cs="Arial"/>
@@ -2247,7 +2264,6 @@
     <w:rPr>
       <w:color w:val="000080"/>
       <w:u w:val="single"/>
-      <w:lang/>
     </w:rPr>
   </w:style>
   <w:style w:type="character" w:customStyle="1" w:styleId="Bullets">

</xml_diff>